<commit_message>
MVC done, Unit test TODO
</commit_message>
<xml_diff>
--- a/Module15_Final/FinalProject_Specs.docx
+++ b/Module15_Final/FinalProject_Specs.docx
@@ -35,6 +35,32 @@
         </w:rPr>
         <w:t xml:space="preserve"> </w:t>
       </w:r>
+      <w:r>
+        <w:rPr>
+          <w:rFonts w:eastAsia="Times New Roman" w:cstheme="minorHAnsi"/>
+          <w:b/>
+          <w:bCs/>
+        </w:rPr>
+        <w:t>(Seems like Module 9, topic 4 ‘</w:t>
+      </w:r>
+      <w:proofErr w:type="spellStart"/>
+      <w:r>
+        <w:rPr>
+          <w:rFonts w:eastAsia="Times New Roman" w:cstheme="minorHAnsi"/>
+          <w:b/>
+          <w:bCs/>
+        </w:rPr>
+        <w:t>InheritanceConsoleApp</w:t>
+      </w:r>
+      <w:proofErr w:type="spellEnd"/>
+      <w:r>
+        <w:rPr>
+          <w:rFonts w:eastAsia="Times New Roman" w:cstheme="minorHAnsi"/>
+          <w:b/>
+          <w:bCs/>
+        </w:rPr>
+        <w:t>’)</w:t>
+      </w:r>
     </w:p>
     <w:p>
       <w:pPr>
@@ -98,6 +124,7 @@
         <w:t xml:space="preserve"> (inherited from Student) with properties name, id, hourly pay, hours worked, and method </w:t>
       </w:r>
       <w:proofErr w:type="spellStart"/>
+      <w:proofErr w:type="gramStart"/>
       <w:r>
         <w:rPr>
           <w:rFonts w:ascii="Times New Roman" w:eastAsia="Times New Roman" w:hAnsi="Times New Roman" w:cs="Times New Roman"/>
@@ -113,7 +140,34 @@
           <w:sz w:val="24"/>
           <w:szCs w:val="24"/>
         </w:rPr>
-        <w:t xml:space="preserve">(). Notes some properties might belong in the Student class. Make sure your method calculates the weekly salary using the class methods, there is no need to pass any values to the method. Set the values in the code, and on the page, display student name and the weekly salary. </w:t>
+        <w:t>(</w:t>
+      </w:r>
+      <w:proofErr w:type="gramEnd"/>
+      <w:r>
+        <w:rPr>
+          <w:rFonts w:ascii="Times New Roman" w:eastAsia="Times New Roman" w:hAnsi="Times New Roman" w:cs="Times New Roman"/>
+          <w:sz w:val="24"/>
+          <w:szCs w:val="24"/>
+        </w:rPr>
+        <w:t xml:space="preserve">). Notes some properties might belong in the </w:t>
+      </w:r>
+      <w:proofErr w:type="gramStart"/>
+      <w:r>
+        <w:rPr>
+          <w:rFonts w:ascii="Times New Roman" w:eastAsia="Times New Roman" w:hAnsi="Times New Roman" w:cs="Times New Roman"/>
+          <w:sz w:val="24"/>
+          <w:szCs w:val="24"/>
+        </w:rPr>
+        <w:t>Student</w:t>
+      </w:r>
+      <w:proofErr w:type="gramEnd"/>
+      <w:r>
+        <w:rPr>
+          <w:rFonts w:ascii="Times New Roman" w:eastAsia="Times New Roman" w:hAnsi="Times New Roman" w:cs="Times New Roman"/>
+          <w:sz w:val="24"/>
+          <w:szCs w:val="24"/>
+        </w:rPr>
+        <w:t xml:space="preserve"> class. Make sure your method calculates the weekly salary using the class methods, there is no need to pass any values to the method. Set the values in the code, and on the page, display student name and the weekly salary. </w:t>
       </w:r>
     </w:p>
     <w:p>
@@ -545,7 +599,25 @@
           <w:sz w:val="24"/>
           <w:szCs w:val="24"/>
         </w:rPr>
-        <w:t>Business logic: Workers can work 1 to 15 per week and pay rate starts at $7.25 and can be up to $14.75 per hour. If there is an issue, pay should be returned as zero. The administrator will check for zero paychecks to fix errors and re-run payroll for those individuals. NOTE: Think about if it makes sense to throw exceptions in the class. Do you know how to handle those in the Web App view? It might be better to avoid them and use input validation to handle input. What can you set the salary to if there is bad input? </w:t>
+        <w:t xml:space="preserve">Business logic: Workers can work 1 to 15 per week and </w:t>
+      </w:r>
+      <w:proofErr w:type="gramStart"/>
+      <w:r>
+        <w:rPr>
+          <w:rFonts w:ascii="Times New Roman" w:eastAsia="Times New Roman" w:hAnsi="Times New Roman" w:cs="Times New Roman"/>
+          <w:sz w:val="24"/>
+          <w:szCs w:val="24"/>
+        </w:rPr>
+        <w:t>pay</w:t>
+      </w:r>
+      <w:proofErr w:type="gramEnd"/>
+      <w:r>
+        <w:rPr>
+          <w:rFonts w:ascii="Times New Roman" w:eastAsia="Times New Roman" w:hAnsi="Times New Roman" w:cs="Times New Roman"/>
+          <w:sz w:val="24"/>
+          <w:szCs w:val="24"/>
+        </w:rPr>
+        <w:t xml:space="preserve"> rate starts at $7.25 and can be up to $14.75 per hour. If there is an issue, pay should be returned as zero. The administrator will check for zero paychecks to fix errors and re-run payroll for those individuals. NOTE: Think about if it makes sense to throw exceptions in the class. Do you know how to handle those in the Web App view? It might be better to avoid them and use input validation to handle input. What can you set the salary to if there is bad input? </w:t>
       </w:r>
     </w:p>
     <w:p>

</xml_diff>